<commit_message>
Design Architecture and Domain Model diagrams and Report updated
</commit_message>
<xml_diff>
--- a/Documents/Project Report Analysis Sprint 3.docx
+++ b/Documents/Project Report Analysis Sprint 3.docx
@@ -3021,10 +3021,7 @@
       </w:pPr>
       <w:bookmarkStart w:id="3" w:name="_Toc107164173"/>
       <w:r>
-        <w:t>Front</w:t>
-      </w:r>
-      <w:r>
-        <w:t xml:space="preserve">end </w:t>
+        <w:t xml:space="preserve">Frontend </w:t>
       </w:r>
       <w:r>
         <w:t>Architectural Design</w:t>
@@ -3132,10 +3129,7 @@
         </w:rPr>
       </w:pPr>
       <w:r>
-        <w:t xml:space="preserve">The frontend is quite self-explanatory. </w:t>
-      </w:r>
-      <w:r>
-        <w:t>It was design</w:t>
+        <w:t>The frontend is quite self-explanatory. It was design</w:t>
       </w:r>
       <w:r>
         <w:t>ed</w:t>
@@ -3347,25 +3341,13 @@
         <w:t xml:space="preserve"> this sprint </w:t>
       </w:r>
       <w:r>
-        <w:t>t</w:t>
-      </w:r>
-      <w:r>
-        <w:t xml:space="preserve">here were many things to correct and update from the backend, mainly refactors, reorganization of the structure and methods that were not as good as we would like to. </w:t>
-      </w:r>
-      <w:r>
-        <w:t>For that reason,</w:t>
-      </w:r>
-      <w:r>
-        <w:t xml:space="preserve"> the team splat it </w:t>
+        <w:t xml:space="preserve">there were many things to correct and update from the backend, mainly refactors, reorganization of the structure and methods that were not as good as we would like to. For that reason, the team splat it </w:t>
       </w:r>
       <w:r>
         <w:t xml:space="preserve">in to </w:t>
       </w:r>
       <w:r>
-        <w:t xml:space="preserve">3 main areas: Spring Security (users and roles), corrections on what was previously done, and frontend. </w:t>
-      </w:r>
-      <w:r>
-        <w:t xml:space="preserve">Please check the </w:t>
+        <w:t xml:space="preserve">3 main areas: Spring Security (users and roles), corrections on what was previously done, and frontend. Please check the </w:t>
       </w:r>
       <w:r>
         <w:rPr>
@@ -3661,10 +3643,7 @@
         <w:pStyle w:val="Heading4"/>
       </w:pPr>
       <w:r>
-        <w:t>Blank or empty</w:t>
-      </w:r>
-      <w:r>
-        <w:t>:</w:t>
+        <w:t>Blank or empty:</w:t>
       </w:r>
     </w:p>
     <w:p>
@@ -3682,25 +3661,13 @@
     </w:p>
     <w:p>
       <w:r>
-        <w:t xml:space="preserve">We also decided to have a </w:t>
-      </w:r>
-      <w:r>
-        <w:t>5 million</w:t>
-      </w:r>
-      <w:r>
-        <w:t xml:space="preserve"> maximum limit of characters for performance purposes. As we have a timeout limit of 5 minutes and because we could not effectively kill a thread, we chose a character limit </w:t>
+        <w:t xml:space="preserve">We also decided to have a 5 million maximum limit of characters for performance purposes. As we have a timeout limit of 5 minutes and because we could not effectively kill a thread, we chose a character limit </w:t>
       </w:r>
       <w:r>
         <w:t>to</w:t>
       </w:r>
       <w:r>
-        <w:t xml:space="preserve"> reduce </w:t>
-      </w:r>
-      <w:r>
-        <w:t xml:space="preserve">system </w:t>
-      </w:r>
-      <w:r>
-        <w:t>and hardware resource usage</w:t>
+        <w:t xml:space="preserve"> reduce system and hardware resource usage</w:t>
       </w:r>
       <w:r>
         <w:t>.</w:t>
@@ -3741,10 +3708,7 @@
         <w:pStyle w:val="Heading4"/>
       </w:pPr>
       <w:r>
-        <w:t>Transient</w:t>
-      </w:r>
-      <w:r>
-        <w:t>:</w:t>
+        <w:t>Transient:</w:t>
       </w:r>
     </w:p>
     <w:p>
@@ -4009,13 +3973,7 @@
       </w:pPr>
       <w:bookmarkStart w:id="15" w:name="_Toc107164185"/>
       <w:r>
-        <w:t xml:space="preserve">Design </w:t>
-      </w:r>
-      <w:r>
-        <w:t>Layered</w:t>
-      </w:r>
-      <w:r>
-        <w:t xml:space="preserve"> Diagram</w:t>
+        <w:t>Design Layered Diagram</w:t>
       </w:r>
       <w:bookmarkEnd w:id="15"/>
     </w:p>
@@ -4099,10 +4057,10 @@
           <w:noProof/>
         </w:rPr>
         <w:drawing>
-          <wp:inline distT="0" distB="0" distL="0" distR="0" wp14:anchorId="7E734291" wp14:editId="4EB97AF5">
-            <wp:extent cx="6171169" cy="3943350"/>
-            <wp:effectExtent l="0" t="0" r="1270" b="0"/>
-            <wp:docPr id="1" name="Graphic 1"/>
+          <wp:inline distT="0" distB="0" distL="0" distR="0" wp14:anchorId="627D96B5" wp14:editId="736BBC9D">
+            <wp:extent cx="5943600" cy="3797935"/>
+            <wp:effectExtent l="0" t="0" r="0" b="0"/>
+            <wp:docPr id="3" name="Graphic 3"/>
             <wp:cNvGraphicFramePr>
               <a:graphicFrameLocks xmlns:a="http://schemas.openxmlformats.org/drawingml/2006/main" noChangeAspect="1"/>
             </wp:cNvGraphicFramePr>
@@ -4110,7 +4068,7 @@
               <a:graphicData uri="http://schemas.openxmlformats.org/drawingml/2006/picture">
                 <pic:pic xmlns:pic="http://schemas.openxmlformats.org/drawingml/2006/picture">
                   <pic:nvPicPr>
-                    <pic:cNvPr id="1" name="Graphic 1"/>
+                    <pic:cNvPr id="3" name="Graphic 3"/>
                     <pic:cNvPicPr/>
                   </pic:nvPicPr>
                   <pic:blipFill>
@@ -4131,7 +4089,7 @@
                   <pic:spPr>
                     <a:xfrm>
                       <a:off x="0" y="0"/>
-                      <a:ext cx="6178787" cy="3948218"/>
+                      <a:ext cx="5943600" cy="3797935"/>
                     </a:xfrm>
                     <a:prstGeom prst="rect">
                       <a:avLst/>
@@ -4144,6 +4102,7 @@
         </w:drawing>
       </w:r>
     </w:p>
+    <w:p/>
     <w:p>
       <w:r>
         <w:t>This model is the representation of the main classes involved in the business logic</w:t>
@@ -4175,57 +4134,7 @@
       <w:bookmarkEnd w:id="17"/>
     </w:p>
     <w:p/>
-    <w:p>
-      <w:r>
-        <w:rPr>
-          <w:noProof/>
-        </w:rPr>
-        <w:drawing>
-          <wp:inline distT="0" distB="0" distL="0" distR="0" wp14:anchorId="3F4EEC28" wp14:editId="5740035C">
-            <wp:extent cx="5943600" cy="4572000"/>
-            <wp:effectExtent l="0" t="0" r="0" b="0"/>
-            <wp:docPr id="7" name="Graphic 7"/>
-            <wp:cNvGraphicFramePr>
-              <a:graphicFrameLocks xmlns:a="http://schemas.openxmlformats.org/drawingml/2006/main" noChangeAspect="1"/>
-            </wp:cNvGraphicFramePr>
-            <a:graphic xmlns:a="http://schemas.openxmlformats.org/drawingml/2006/main">
-              <a:graphicData uri="http://schemas.openxmlformats.org/drawingml/2006/picture">
-                <pic:pic xmlns:pic="http://schemas.openxmlformats.org/drawingml/2006/picture">
-                  <pic:nvPicPr>
-                    <pic:cNvPr id="7" name="Graphic 7"/>
-                    <pic:cNvPicPr/>
-                  </pic:nvPicPr>
-                  <pic:blipFill>
-                    <a:blip r:embed="rId17" cstate="print">
-                      <a:extLst>
-                        <a:ext uri="{28A0092B-C50C-407E-A947-70E740481C1C}">
-                          <a14:useLocalDpi xmlns:a14="http://schemas.microsoft.com/office/drawing/2010/main" val="0"/>
-                        </a:ext>
-                        <a:ext uri="{96DAC541-7B7A-43D3-8B79-37D633B846F1}">
-                          <asvg:svgBlip xmlns:asvg="http://schemas.microsoft.com/office/drawing/2016/SVG/main" r:embed="rId18"/>
-                        </a:ext>
-                      </a:extLst>
-                    </a:blip>
-                    <a:stretch>
-                      <a:fillRect/>
-                    </a:stretch>
-                  </pic:blipFill>
-                  <pic:spPr>
-                    <a:xfrm>
-                      <a:off x="0" y="0"/>
-                      <a:ext cx="5943600" cy="4572000"/>
-                    </a:xfrm>
-                    <a:prstGeom prst="rect">
-                      <a:avLst/>
-                    </a:prstGeom>
-                  </pic:spPr>
-                </pic:pic>
-              </a:graphicData>
-            </a:graphic>
-          </wp:inline>
-        </w:drawing>
-      </w:r>
-    </w:p>
+    <w:p/>
     <w:p/>
     <w:p>
       <w:r>
@@ -4366,9 +4275,22 @@
     <w:p/>
     <w:p>
       <w:pPr>
+        <w:rPr>
+          <w:rFonts w:asciiTheme="majorHAnsi" w:eastAsiaTheme="majorEastAsia" w:hAnsiTheme="majorHAnsi" w:cstheme="majorBidi"/>
+          <w:color w:val="6B911C" w:themeColor="accent1" w:themeShade="BF"/>
+          <w:sz w:val="32"/>
+          <w:szCs w:val="32"/>
+        </w:rPr>
+      </w:pPr>
+      <w:bookmarkStart w:id="18" w:name="_Toc107164188"/>
+      <w:r>
+        <w:br w:type="page"/>
+      </w:r>
+    </w:p>
+    <w:p>
+      <w:pPr>
         <w:pStyle w:val="Heading1"/>
       </w:pPr>
-      <w:bookmarkStart w:id="18" w:name="_Toc107164188"/>
       <w:r>
         <w:lastRenderedPageBreak/>
         <w:t>General Sequence Diagrams</w:t>
@@ -4427,7 +4349,7 @@
                     <pic:cNvPicPr preferRelativeResize="0"/>
                   </pic:nvPicPr>
                   <pic:blipFill>
-                    <a:blip r:embed="rId19"/>
+                    <a:blip r:embed="rId17"/>
                     <a:srcRect/>
                     <a:stretch>
                       <a:fillRect/>
@@ -4515,7 +4437,7 @@
                     <pic:cNvPicPr preferRelativeResize="0"/>
                   </pic:nvPicPr>
                   <pic:blipFill>
-                    <a:blip r:embed="rId20"/>
+                    <a:blip r:embed="rId18"/>
                     <a:srcRect/>
                     <a:stretch>
                       <a:fillRect/>
@@ -4586,7 +4508,7 @@
                     <pic:cNvPicPr preferRelativeResize="0"/>
                   </pic:nvPicPr>
                   <pic:blipFill>
-                    <a:blip r:embed="rId21"/>
+                    <a:blip r:embed="rId19"/>
                     <a:srcRect/>
                     <a:stretch>
                       <a:fillRect/>
@@ -4703,10 +4625,7 @@
     </w:p>
     <w:p>
       <w:r>
-        <w:t>In the frontend API</w:t>
-      </w:r>
-      <w:r>
-        <w:t xml:space="preserve"> we would like that, when pressing the logout button, the token was killed by consequence and not simply redirect it to the login page.</w:t>
+        <w:t>In the frontend API we would like that, when pressing the logout button, the token was killed by consequence and not simply redirect it to the login page.</w:t>
       </w:r>
     </w:p>
     <w:p/>
@@ -4899,7 +4818,7 @@
     </w:p>
     <w:p/>
     <w:sectPr>
-      <w:footerReference w:type="default" r:id="rId22"/>
+      <w:footerReference w:type="default" r:id="rId20"/>
       <w:pgSz w:w="12240" w:h="15840"/>
       <w:pgMar w:top="1440" w:right="1440" w:bottom="1440" w:left="1440" w:header="720" w:footer="720" w:gutter="0"/>
       <w:pgNumType w:start="0"/>

</xml_diff>

<commit_message>
DomainModel updated in svg and in the report
</commit_message>
<xml_diff>
--- a/Documents/Project Report Analysis Sprint 3.docx
+++ b/Documents/Project Report Analysis Sprint 3.docx
@@ -107,23 +107,13 @@
           <w:szCs w:val="32"/>
         </w:rPr>
       </w:pPr>
-      <w:proofErr w:type="spellStart"/>
       <w:r>
         <w:rPr>
           <w:color w:val="6B911C"/>
           <w:sz w:val="32"/>
           <w:szCs w:val="32"/>
         </w:rPr>
-        <w:t>UpSkill</w:t>
-      </w:r>
-      <w:proofErr w:type="spellEnd"/>
-      <w:r>
-        <w:rPr>
-          <w:color w:val="6B911C"/>
-          <w:sz w:val="32"/>
-          <w:szCs w:val="32"/>
-        </w:rPr>
-        <w:t xml:space="preserve"> Java Capgemini</w:t>
+        <w:t>UpSkill Java Capgemini</w:t>
       </w:r>
     </w:p>
     <w:p>
@@ -2757,23 +2747,7 @@
     <w:p/>
     <w:p>
       <w:r>
-        <w:t xml:space="preserve">First and for all, the non-functional requirements for this project were to create a Java application with DDD and </w:t>
-      </w:r>
-      <w:proofErr w:type="spellStart"/>
-      <w:r>
-        <w:t>SpringBoot</w:t>
-      </w:r>
-      <w:proofErr w:type="spellEnd"/>
-      <w:r>
-        <w:t xml:space="preserve"> and it was suggested to use Lucene’s Java Library and </w:t>
-      </w:r>
-      <w:proofErr w:type="spellStart"/>
-      <w:r>
-        <w:t>Aspell</w:t>
-      </w:r>
-      <w:proofErr w:type="spellEnd"/>
-      <w:r>
-        <w:t xml:space="preserve"> Spell Checker to make use of its dictionaries.</w:t>
+        <w:t>First and for all, the non-functional requirements for this project were to create a Java application with DDD and SpringBoot and it was suggested to use Lucene’s Java Library and Aspell Spell Checker to make use of its dictionaries.</w:t>
       </w:r>
     </w:p>
     <w:p>
@@ -3276,7 +3250,13 @@
         <w:t>the above.</w:t>
       </w:r>
       <w:r>
-        <w:t xml:space="preserve"> That means that, in thesis, we were left with 5 main user stories.</w:t>
+        <w:t xml:space="preserve"> </w:t>
+      </w:r>
+      <w:r>
+        <w:t>Which</w:t>
+      </w:r>
+      <w:r>
+        <w:t xml:space="preserve"> means that, in thesis, we were left with 5 main user stories.</w:t>
       </w:r>
     </w:p>
     <w:p>
@@ -3284,7 +3264,13 @@
         <w:t xml:space="preserve">That being said, in this sprint </w:t>
       </w:r>
       <w:r>
-        <w:t xml:space="preserve">there were many things to correct and update from the backend, mainly refactors, reorganization of the structure and methods that were not as good as we would like to. For that reason, the team splat it </w:t>
+        <w:t>there were many things to correct and update from the backend, mainly refactors</w:t>
+      </w:r>
+      <w:r>
+        <w:t xml:space="preserve"> and</w:t>
+      </w:r>
+      <w:r>
+        <w:t xml:space="preserve"> reorganization of the structure and methods that were not as good as we would like to. For that reason, the team splat it </w:t>
       </w:r>
       <w:r>
         <w:t xml:space="preserve">in to </w:t>
@@ -3358,12 +3344,10 @@
         <w:pStyle w:val="Heading2"/>
       </w:pPr>
       <w:bookmarkStart w:id="6" w:name="_Toc107164176"/>
-      <w:proofErr w:type="spellStart"/>
       <w:r>
         <w:t>BlackList</w:t>
       </w:r>
       <w:bookmarkEnd w:id="6"/>
-      <w:proofErr w:type="spellEnd"/>
     </w:p>
     <w:p>
       <w:pPr>
@@ -3377,86 +3361,22 @@
           <w:rFonts w:ascii="Arial" w:hAnsi="Arial" w:cs="Arial"/>
           <w:color w:val="000000"/>
         </w:rPr>
-        <w:t xml:space="preserve">In the </w:t>
-      </w:r>
-      <w:proofErr w:type="spellStart"/>
-      <w:r>
+        <w:t>In the BlackListItem we used the Value Object BlackListUrl in order to simultaneously  make use of java.net URL (for http protocol validation, amongst others) and to implement the value object interface methods, which could not be otherwise implemented if we did not have a wrapper class for it. As it seems, the java.net library is read only and cannot be edited.</w:t>
+      </w:r>
+    </w:p>
+    <w:p>
+      <w:pPr>
         <w:rPr>
           <w:rFonts w:ascii="Arial" w:hAnsi="Arial" w:cs="Arial"/>
           <w:color w:val="000000"/>
         </w:rPr>
-        <w:t>BlackListItem</w:t>
-      </w:r>
-      <w:proofErr w:type="spellEnd"/>
+      </w:pPr>
       <w:r>
         <w:rPr>
           <w:rFonts w:ascii="Arial" w:hAnsi="Arial" w:cs="Arial"/>
           <w:color w:val="000000"/>
         </w:rPr>
-        <w:t xml:space="preserve"> we used the Value Object </w:t>
-      </w:r>
-      <w:proofErr w:type="spellStart"/>
-      <w:r>
-        <w:rPr>
-          <w:rFonts w:ascii="Arial" w:hAnsi="Arial" w:cs="Arial"/>
-          <w:color w:val="000000"/>
-        </w:rPr>
-        <w:t>BlackListUrl</w:t>
-      </w:r>
-      <w:proofErr w:type="spellEnd"/>
-      <w:r>
-        <w:rPr>
-          <w:rFonts w:ascii="Arial" w:hAnsi="Arial" w:cs="Arial"/>
-          <w:color w:val="000000"/>
-        </w:rPr>
-        <w:t xml:space="preserve"> in order to simultaneously  make use of java.net URL (for http protocol validation, amongst others) and to implement the value object interface methods, which could not be otherwise implemented if we did not have a wrapper class for it. As it seems, the java.net library is read only and cannot be edited.</w:t>
-      </w:r>
-    </w:p>
-    <w:p>
-      <w:pPr>
-        <w:rPr>
-          <w:rFonts w:ascii="Arial" w:hAnsi="Arial" w:cs="Arial"/>
-          <w:color w:val="000000"/>
-        </w:rPr>
-      </w:pPr>
-      <w:r>
-        <w:rPr>
-          <w:rFonts w:ascii="Arial" w:hAnsi="Arial" w:cs="Arial"/>
-          <w:color w:val="000000"/>
-        </w:rPr>
-        <w:t xml:space="preserve">Those decisions were supported by the fact that the </w:t>
-      </w:r>
-      <w:proofErr w:type="spellStart"/>
-      <w:r>
-        <w:rPr>
-          <w:rFonts w:ascii="Arial" w:hAnsi="Arial" w:cs="Arial"/>
-          <w:color w:val="000000"/>
-        </w:rPr>
-        <w:t>url</w:t>
-      </w:r>
-      <w:proofErr w:type="spellEnd"/>
-      <w:r>
-        <w:rPr>
-          <w:rFonts w:ascii="Arial" w:hAnsi="Arial" w:cs="Arial"/>
-          <w:color w:val="000000"/>
-        </w:rPr>
-        <w:t xml:space="preserve"> is what is used as an identity for the </w:t>
-      </w:r>
-      <w:proofErr w:type="spellStart"/>
-      <w:r>
-        <w:rPr>
-          <w:rFonts w:ascii="Arial" w:hAnsi="Arial" w:cs="Arial"/>
-          <w:color w:val="000000"/>
-        </w:rPr>
-        <w:t>BlackListItem</w:t>
-      </w:r>
-      <w:proofErr w:type="spellEnd"/>
-      <w:r>
-        <w:rPr>
-          <w:rFonts w:ascii="Arial" w:hAnsi="Arial" w:cs="Arial"/>
-          <w:color w:val="000000"/>
-        </w:rPr>
-        <w:t>.</w:t>
+        <w:t>Those decisions were supported by the fact that the url is what is used as an identity for the BlackListItem.</w:t>
       </w:r>
     </w:p>
     <w:p>
@@ -3484,15 +3404,7 @@
         </w:rPr>
       </w:pPr>
       <w:r>
-        <w:t xml:space="preserve">There were 5 categories that were determined by the client to be base categories. Those categories could not be erased nor changed, and one of them had to be determined as the default category when not chosen by the user. Although it was not asked to have the possibility of adding more base categories, the team settled having </w:t>
-      </w:r>
-      <w:proofErr w:type="spellStart"/>
-      <w:r>
-        <w:t>a</w:t>
-      </w:r>
-      <w:proofErr w:type="spellEnd"/>
-      <w:r>
-        <w:t xml:space="preserve"> easy way to implement it without having to drastically change the domain.</w:t>
+        <w:t>There were 5 categories that were determined by the client to be base categories. Those categories could not be erased nor changed, and one of them had to be determined as the default category when not chosen by the user. Although it was not asked to have the possibility of adding more base categories, the team settled having a easy way to implement it without having to drastically change the domain.</w:t>
       </w:r>
     </w:p>
     <w:p/>
@@ -3528,23 +3440,7 @@
           <w:rFonts w:ascii="Arial" w:hAnsi="Arial" w:cs="Arial"/>
           <w:color w:val="000000"/>
         </w:rPr>
-        <w:t xml:space="preserve">As we do not store texts, and to prevent a system overload, we made a verification that, if a certain </w:t>
-      </w:r>
-      <w:proofErr w:type="spellStart"/>
-      <w:r>
-        <w:rPr>
-          <w:rFonts w:ascii="Arial" w:hAnsi="Arial" w:cs="Arial"/>
-          <w:color w:val="000000"/>
-        </w:rPr>
-        <w:t>url</w:t>
-      </w:r>
-      <w:proofErr w:type="spellEnd"/>
-      <w:r>
-        <w:rPr>
-          <w:rFonts w:ascii="Arial" w:hAnsi="Arial" w:cs="Arial"/>
-          <w:color w:val="000000"/>
-        </w:rPr>
-        <w:t xml:space="preserve"> was inserted and it is still in process, another repeated one could not be placed before the task was concluded or canceled. </w:t>
+        <w:t xml:space="preserve">As we do not store texts, and to prevent a system overload, we made a verification that, if a certain url was inserted and it is still in process, another repeated one could not be placed before the task was concluded or canceled. </w:t>
       </w:r>
     </w:p>
     <w:p/>
@@ -3609,15 +3505,7 @@
     </w:p>
     <w:p>
       <w:r>
-        <w:t xml:space="preserve">A </w:t>
-      </w:r>
-      <w:proofErr w:type="spellStart"/>
-      <w:r>
-        <w:t>cleanUp</w:t>
-      </w:r>
-      <w:proofErr w:type="spellEnd"/>
-      <w:r>
-        <w:t>() method was added to make the tokenization more effective, replacing for a single space all special characters, numbers, empty spaces, multiple spaces and non-Latin alphabet characters.</w:t>
+        <w:t>A cleanUp() method was added to make the tokenization more effective, replacing for a single space all special characters, numbers, empty spaces, multiple spaces and non-Latin alphabet characters.</w:t>
       </w:r>
     </w:p>
     <w:p>
@@ -3943,6 +3831,9 @@
     <w:p>
       <w:pPr>
         <w:pStyle w:val="Heading2"/>
+        <w:tabs>
+          <w:tab w:val="left" w:pos="6643"/>
+        </w:tabs>
       </w:pPr>
       <w:bookmarkStart w:id="16" w:name="_Toc107164186"/>
       <w:r>
@@ -3950,6 +3841,9 @@
         <w:t>Domain Model</w:t>
       </w:r>
       <w:bookmarkEnd w:id="16"/>
+      <w:r>
+        <w:tab/>
+      </w:r>
     </w:p>
     <w:p/>
     <w:p>
@@ -3958,10 +3852,10 @@
           <w:noProof/>
         </w:rPr>
         <w:drawing>
-          <wp:inline distT="0" distB="0" distL="0" distR="0" wp14:anchorId="4535769E" wp14:editId="384E04C6">
-            <wp:extent cx="5943600" cy="3012440"/>
-            <wp:effectExtent l="0" t="0" r="0" b="0"/>
-            <wp:docPr id="1" name="Graphic 1"/>
+          <wp:inline distT="0" distB="0" distL="0" distR="0" wp14:anchorId="4014990A" wp14:editId="632E25CE">
+            <wp:extent cx="5943600" cy="3007360"/>
+            <wp:effectExtent l="0" t="0" r="0" b="2540"/>
+            <wp:docPr id="3" name="Graphic 3"/>
             <wp:cNvGraphicFramePr>
               <a:graphicFrameLocks xmlns:a="http://schemas.openxmlformats.org/drawingml/2006/main" noChangeAspect="1"/>
             </wp:cNvGraphicFramePr>
@@ -3969,7 +3863,7 @@
               <a:graphicData uri="http://schemas.openxmlformats.org/drawingml/2006/picture">
                 <pic:pic xmlns:pic="http://schemas.openxmlformats.org/drawingml/2006/picture">
                   <pic:nvPicPr>
-                    <pic:cNvPr id="1" name="Graphic 1"/>
+                    <pic:cNvPr id="3" name="Graphic 3"/>
                     <pic:cNvPicPr/>
                   </pic:nvPicPr>
                   <pic:blipFill>
@@ -3990,7 +3884,7 @@
                   <pic:spPr>
                     <a:xfrm>
                       <a:off x="0" y="0"/>
-                      <a:ext cx="5943600" cy="3012440"/>
+                      <a:ext cx="5943600" cy="3007360"/>
                     </a:xfrm>
                     <a:prstGeom prst="rect">
                       <a:avLst/>
@@ -4234,23 +4128,9 @@
     <w:p/>
     <w:p>
       <w:pPr>
-        <w:rPr>
-          <w:rFonts w:asciiTheme="majorHAnsi" w:eastAsiaTheme="majorEastAsia" w:hAnsiTheme="majorHAnsi" w:cstheme="majorBidi"/>
-          <w:color w:val="6B911C" w:themeColor="accent1" w:themeShade="BF"/>
-          <w:sz w:val="32"/>
-          <w:szCs w:val="32"/>
-        </w:rPr>
+        <w:pStyle w:val="Heading1"/>
       </w:pPr>
       <w:bookmarkStart w:id="18" w:name="_Toc107164188"/>
-      <w:r>
-        <w:lastRenderedPageBreak/>
-        <w:br w:type="page"/>
-      </w:r>
-    </w:p>
-    <w:p>
-      <w:pPr>
-        <w:pStyle w:val="Heading1"/>
-      </w:pPr>
       <w:r>
         <w:lastRenderedPageBreak/>
         <w:t>General Sequence Diagrams</w:t>
@@ -4270,15 +4150,7 @@
       </w:pPr>
       <w:bookmarkStart w:id="19" w:name="_Toc107164189"/>
       <w:r>
-        <w:t xml:space="preserve">Create (it serves both </w:t>
-      </w:r>
-      <w:proofErr w:type="spellStart"/>
-      <w:r>
-        <w:t>BlackList</w:t>
-      </w:r>
-      <w:proofErr w:type="spellEnd"/>
-      <w:r>
-        <w:t xml:space="preserve"> and Category)</w:t>
+        <w:t>Create (it serves both BlackList and Category)</w:t>
       </w:r>
       <w:bookmarkEnd w:id="19"/>
     </w:p>
@@ -4357,15 +4229,7 @@
       </w:pPr>
       <w:bookmarkStart w:id="23" w:name="_Toc107164191"/>
       <w:r>
-        <w:t xml:space="preserve">Delete (it serves both </w:t>
-      </w:r>
-      <w:proofErr w:type="spellStart"/>
-      <w:r>
-        <w:t>BlackList</w:t>
-      </w:r>
-      <w:proofErr w:type="spellEnd"/>
-      <w:r>
-        <w:t xml:space="preserve"> and Category)</w:t>
+        <w:t>Delete (it serves both BlackList and Category)</w:t>
       </w:r>
       <w:bookmarkEnd w:id="23"/>
     </w:p>
@@ -4429,15 +4293,7 @@
       </w:pPr>
       <w:bookmarkStart w:id="25" w:name="_Toc107164193"/>
       <w:r>
-        <w:t xml:space="preserve">Find All elements (it serves both </w:t>
-      </w:r>
-      <w:proofErr w:type="spellStart"/>
-      <w:r>
-        <w:t>BlackList</w:t>
-      </w:r>
-      <w:proofErr w:type="spellEnd"/>
-      <w:r>
-        <w:t xml:space="preserve"> and Category)</w:t>
+        <w:t>Find All elements (it serves both BlackList and Category)</w:t>
       </w:r>
       <w:bookmarkEnd w:id="25"/>
     </w:p>
@@ -4516,6 +4372,7 @@
       </w:pPr>
       <w:bookmarkStart w:id="27" w:name="_Toc107164195"/>
       <w:r>
+        <w:lastRenderedPageBreak/>
         <w:t>Nice to have</w:t>
       </w:r>
       <w:bookmarkEnd w:id="27"/>

</xml_diff>